<commit_message>
index nice, first review al 20%
</commit_message>
<xml_diff>
--- a/Memoria.docx
+++ b/Memoria.docx
@@ -4564,14 +4564,22 @@
         <w:rPr>
           <w:rFonts w:asciiTheme="minorHAnsi" w:hAnsiTheme="minorHAnsi"/>
         </w:rPr>
-        <w:t xml:space="preserve">Al llarg del llibre es presenten patrons de disseny i s’analitzen, mitjançant casos reals de l'experiència de l’autor. Els exemples, alguns són anecdòtics, alguns antiquats </w:t>
+        <w:t xml:space="preserve">Al llarg del llibre es presenten patrons de disseny i s’analitzen, mitjançant casos reals de l'experiència de l’autor. </w:t>
+      </w:r>
+      <w:bookmarkStart w:id="5" w:name="_GoBack"/>
+      <w:bookmarkEnd w:id="5"/>
+      <w:r>
+        <w:rPr>
+          <w:rFonts w:asciiTheme="minorHAnsi" w:hAnsiTheme="minorHAnsi"/>
+        </w:rPr>
+        <w:t xml:space="preserve">En posteriors treballs i conferències sobre el tema es </w:t>
       </w:r>
       <w:r>
         <w:rPr>
           <w:rFonts w:asciiTheme="minorHAnsi" w:hAnsiTheme="minorHAnsi"/>
         </w:rPr>
         <w:lastRenderedPageBreak/>
-        <w:t>però els principis encara s’apliquen i sembla que cada cop més estan de moda. En posteriors treballs i conferències sobre el tema es tornen a explicar els principis proposats per en Michael i també es recomana i referencia el seu llibre.</w:t>
+        <w:t>tornen a explicar els principis proposats per en Michael i també es recomana i referencia el seu llibre.</w:t>
       </w:r>
     </w:p>
     <w:p>
@@ -4894,44 +4902,38 @@
         <w:rPr>
           <w:rFonts w:asciiTheme="minorHAnsi" w:hAnsiTheme="minorHAnsi"/>
         </w:rPr>
-        <w:t xml:space="preserve"> és esquivar errors funcionals en temps d’execució. El seu enfocament es basa en la redundància intrínseca de les llibreries, és a dir, trobar mètodes independents que </w:t>
-      </w:r>
-      <w:r>
-        <w:rPr>
-          <w:rFonts w:asciiTheme="minorHAnsi" w:hAnsiTheme="minorHAnsi"/>
+        <w:t xml:space="preserve"> és esquivar errors funcionals en temps d’execució. El seu enfocament es basa en la redundància intrínseca de les llibreries, és a dir, trobar mètodes independents que proporcionin la mateixa resposta.</w:t>
+      </w:r>
+      <w:r>
+        <w:rPr>
+          <w:rFonts w:asciiTheme="minorHAnsi" w:hAnsiTheme="minorHAnsi"/>
+        </w:rPr>
+        <w:t xml:space="preserve"> </w:t>
+      </w:r>
+      <w:r>
+        <w:rPr>
+          <w:rFonts w:asciiTheme="minorHAnsi" w:hAnsiTheme="minorHAnsi"/>
+          <w:color w:val="E36C0A" w:themeColor="accent6" w:themeShade="BF"/>
+        </w:rPr>
+        <w:t>[</w:t>
+      </w:r>
+      <w:r>
+        <w:rPr>
+          <w:rFonts w:asciiTheme="minorHAnsi" w:hAnsiTheme="minorHAnsi"/>
+          <w:color w:val="E36C0A" w:themeColor="accent6" w:themeShade="BF"/>
+        </w:rPr>
+        <w:t xml:space="preserve"> Un altre cop trobem alguns problemes en el </w:t>
+      </w:r>
+      <w:commentRangeStart w:id="6"/>
+      <w:r>
+        <w:rPr>
+          <w:rFonts w:asciiTheme="minorHAnsi" w:hAnsiTheme="minorHAnsi"/>
+          <w:color w:val="E36C0A" w:themeColor="accent6" w:themeShade="BF"/>
         </w:rPr>
         <w:lastRenderedPageBreak/>
-        <w:t>proporcionin la mateixa resposta.</w:t>
-      </w:r>
-      <w:r>
-        <w:rPr>
-          <w:rFonts w:asciiTheme="minorHAnsi" w:hAnsiTheme="minorHAnsi"/>
-        </w:rPr>
-        <w:t xml:space="preserve"> </w:t>
-      </w:r>
-      <w:r>
-        <w:rPr>
-          <w:rFonts w:asciiTheme="minorHAnsi" w:hAnsiTheme="minorHAnsi"/>
-          <w:color w:val="E36C0A" w:themeColor="accent6" w:themeShade="BF"/>
-        </w:rPr>
-        <w:t>[</w:t>
-      </w:r>
-      <w:r>
-        <w:rPr>
-          <w:rFonts w:asciiTheme="minorHAnsi" w:hAnsiTheme="minorHAnsi"/>
-          <w:color w:val="E36C0A" w:themeColor="accent6" w:themeShade="BF"/>
-        </w:rPr>
-        <w:t xml:space="preserve"> Un altre cop trobem alguns problemes en el </w:t>
-      </w:r>
-      <w:commentRangeStart w:id="5"/>
-      <w:r>
-        <w:rPr>
-          <w:rFonts w:asciiTheme="minorHAnsi" w:hAnsiTheme="minorHAnsi"/>
-          <w:color w:val="E36C0A" w:themeColor="accent6" w:themeShade="BF"/>
-        </w:rPr>
         <w:t>plantejament</w:t>
       </w:r>
-      <w:commentRangeEnd w:id="5"/>
+      <w:commentRangeEnd w:id="6"/>
       <w:r>
         <w:rPr>
           <w:rStyle w:val="CommentReference"/>
@@ -4939,7 +4941,7 @@
           <w:color w:val="E36C0A" w:themeColor="accent6" w:themeShade="BF"/>
           <w:lang w:eastAsia="en-US"/>
         </w:rPr>
-        <w:commentReference w:id="5"/>
+        <w:commentReference w:id="6"/>
       </w:r>
       <w:r>
         <w:rPr>
@@ -5300,13 +5302,13 @@
       <w:pPr>
         <w:pStyle w:val="Heading2"/>
       </w:pPr>
-      <w:bookmarkStart w:id="6" w:name="_jto82ko4owr9"/>
-      <w:bookmarkStart w:id="7" w:name="_Toc472330172"/>
-      <w:bookmarkEnd w:id="6"/>
+      <w:bookmarkStart w:id="7" w:name="_jto82ko4owr9"/>
+      <w:bookmarkStart w:id="8" w:name="_Toc472330172"/>
+      <w:bookmarkEnd w:id="7"/>
       <w:r>
         <w:t>Formulació del problema</w:t>
       </w:r>
-      <w:bookmarkEnd w:id="7"/>
+      <w:bookmarkEnd w:id="8"/>
     </w:p>
     <w:p>
       <w:pPr>
@@ -5953,13 +5955,13 @@
       <w:pPr>
         <w:pStyle w:val="Heading2"/>
       </w:pPr>
-      <w:bookmarkStart w:id="8" w:name="_krpyciqt3i4"/>
-      <w:bookmarkStart w:id="9" w:name="_Toc472330173"/>
-      <w:bookmarkEnd w:id="8"/>
+      <w:bookmarkStart w:id="9" w:name="_krpyciqt3i4"/>
+      <w:bookmarkStart w:id="10" w:name="_Toc472330173"/>
+      <w:bookmarkEnd w:id="9"/>
       <w:r>
         <w:t>Abast</w:t>
       </w:r>
-      <w:bookmarkEnd w:id="9"/>
+      <w:bookmarkEnd w:id="10"/>
     </w:p>
     <w:p>
       <w:pPr>
@@ -6051,7 +6053,7 @@
         </w:rPr>
         <w:t xml:space="preserve"> i </w:t>
       </w:r>
-      <w:commentRangeStart w:id="10"/>
+      <w:commentRangeStart w:id="11"/>
       <w:r>
         <w:rPr>
           <w:rFonts w:asciiTheme="minorHAnsi" w:hAnsiTheme="minorHAnsi"/>
@@ -6078,14 +6080,14 @@
         </w:rPr>
         <w:t xml:space="preserve"> </w:t>
       </w:r>
-      <w:commentRangeEnd w:id="10"/>
+      <w:commentRangeEnd w:id="11"/>
       <w:r>
         <w:rPr>
           <w:rStyle w:val="CommentReference"/>
           <w:rFonts w:asciiTheme="minorHAnsi" w:eastAsiaTheme="minorHAnsi" w:hAnsiTheme="minorHAnsi" w:cstheme="minorBidi"/>
           <w:lang w:eastAsia="en-US"/>
         </w:rPr>
-        <w:commentReference w:id="10"/>
+        <w:commentReference w:id="11"/>
       </w:r>
       <w:r>
         <w:rPr>
@@ -6207,13 +6209,13 @@
       <w:pPr>
         <w:pStyle w:val="Heading2"/>
       </w:pPr>
-      <w:bookmarkStart w:id="11" w:name="_xhgexbta6qc2"/>
-      <w:bookmarkStart w:id="12" w:name="_Toc472330174"/>
-      <w:bookmarkEnd w:id="11"/>
+      <w:bookmarkStart w:id="12" w:name="_xhgexbta6qc2"/>
+      <w:bookmarkStart w:id="13" w:name="_Toc472330174"/>
+      <w:bookmarkEnd w:id="12"/>
       <w:r>
         <w:t>Metodologia i rigor</w:t>
       </w:r>
-      <w:bookmarkEnd w:id="12"/>
+      <w:bookmarkEnd w:id="13"/>
     </w:p>
     <w:p>
       <w:pPr>
@@ -6418,21 +6420,21 @@
       <w:pPr>
         <w:pStyle w:val="Heading1"/>
       </w:pPr>
-      <w:bookmarkStart w:id="13" w:name="_Toc472330175"/>
+      <w:bookmarkStart w:id="14" w:name="_Toc472330175"/>
       <w:r>
         <w:t>Pla de projecte</w:t>
       </w:r>
-      <w:bookmarkEnd w:id="13"/>
+      <w:bookmarkEnd w:id="14"/>
     </w:p>
     <w:p>
       <w:pPr>
         <w:pStyle w:val="Heading2"/>
       </w:pPr>
-      <w:bookmarkStart w:id="14" w:name="_Toc472330176"/>
+      <w:bookmarkStart w:id="15" w:name="_Toc472330176"/>
       <w:r>
         <w:t>Objectius</w:t>
       </w:r>
-      <w:bookmarkEnd w:id="14"/>
+      <w:bookmarkEnd w:id="15"/>
     </w:p>
     <w:p>
       <w:pPr>
@@ -6559,11 +6561,11 @@
       <w:pPr>
         <w:pStyle w:val="Heading2"/>
       </w:pPr>
-      <w:bookmarkStart w:id="15" w:name="_Toc472330177"/>
+      <w:bookmarkStart w:id="16" w:name="_Toc472330177"/>
       <w:r>
         <w:t>Tasques</w:t>
       </w:r>
-      <w:bookmarkEnd w:id="15"/>
+      <w:bookmarkEnd w:id="16"/>
     </w:p>
     <w:p>
       <w:pPr>
@@ -6685,7 +6687,7 @@
           <w:bCs w:val="0"/>
         </w:rPr>
       </w:pPr>
-      <w:bookmarkStart w:id="16" w:name="_Toc472330178"/>
+      <w:bookmarkStart w:id="17" w:name="_Toc472330178"/>
       <w:r>
         <w:rPr>
           <w:rFonts w:cs="Arial"/>
@@ -6710,7 +6712,7 @@
         </w:rPr>
         <w:t xml:space="preserve">de </w:t>
       </w:r>
-      <w:commentRangeStart w:id="17"/>
+      <w:commentRangeStart w:id="18"/>
       <w:r>
         <w:rPr>
           <w:rFonts w:cs="Arial"/>
@@ -6719,7 +6721,7 @@
         </w:rPr>
         <w:t>resiliència</w:t>
       </w:r>
-      <w:commentRangeEnd w:id="17"/>
+      <w:commentRangeEnd w:id="18"/>
       <w:r>
         <w:rPr>
           <w:rStyle w:val="CommentReference"/>
@@ -6728,9 +6730,9 @@
           <w:bCs w:val="0"/>
           <w:color w:val="auto"/>
         </w:rPr>
-        <w:commentReference w:id="17"/>
-      </w:r>
-      <w:bookmarkEnd w:id="16"/>
+        <w:commentReference w:id="18"/>
+      </w:r>
+      <w:bookmarkEnd w:id="17"/>
     </w:p>
     <w:p>
       <w:pPr>
@@ -7053,7 +7055,7 @@
           <w:szCs w:val="32"/>
         </w:rPr>
       </w:pPr>
-      <w:bookmarkStart w:id="18" w:name="_Toc472330179"/>
+      <w:bookmarkStart w:id="19" w:name="_Toc472330179"/>
       <w:r>
         <w:rPr>
           <w:rFonts w:cs="Arial"/>
@@ -7064,7 +7066,7 @@
         </w:rPr>
         <w:t>Aplicació dels principis de resiliència</w:t>
       </w:r>
-      <w:bookmarkEnd w:id="18"/>
+      <w:bookmarkEnd w:id="19"/>
     </w:p>
     <w:p>
       <w:pPr>
@@ -7180,11 +7182,11 @@
       <w:pPr>
         <w:pStyle w:val="Heading2"/>
       </w:pPr>
-      <w:bookmarkStart w:id="19" w:name="_Toc472330180"/>
+      <w:bookmarkStart w:id="20" w:name="_Toc472330180"/>
       <w:r>
         <w:t>Desviacions</w:t>
       </w:r>
-      <w:bookmarkEnd w:id="19"/>
+      <w:bookmarkEnd w:id="20"/>
     </w:p>
     <w:p>
       <w:pPr>
@@ -7345,21 +7347,21 @@
       <w:pPr>
         <w:pStyle w:val="Heading2"/>
       </w:pPr>
-      <w:bookmarkStart w:id="20" w:name="_Toc472330181"/>
+      <w:bookmarkStart w:id="21" w:name="_Toc472330181"/>
       <w:r>
         <w:t>Identificació dels costos</w:t>
       </w:r>
-      <w:bookmarkEnd w:id="20"/>
+      <w:bookmarkEnd w:id="21"/>
     </w:p>
     <w:p>
       <w:pPr>
         <w:pStyle w:val="Heading3"/>
       </w:pPr>
-      <w:bookmarkStart w:id="21" w:name="_Toc472330182"/>
+      <w:bookmarkStart w:id="22" w:name="_Toc472330182"/>
       <w:r>
         <w:t>Costos directes</w:t>
       </w:r>
-      <w:bookmarkEnd w:id="21"/>
+      <w:bookmarkEnd w:id="22"/>
     </w:p>
     <w:p>
       <w:pPr>
@@ -7708,11 +7710,11 @@
       <w:pPr>
         <w:pStyle w:val="Heading3"/>
       </w:pPr>
-      <w:bookmarkStart w:id="22" w:name="_Toc472330183"/>
+      <w:bookmarkStart w:id="23" w:name="_Toc472330183"/>
       <w:r>
         <w:t>Costos indirectes</w:t>
       </w:r>
-      <w:bookmarkEnd w:id="22"/>
+      <w:bookmarkEnd w:id="23"/>
     </w:p>
     <w:p>
       <w:pPr>
@@ -7807,7 +7809,7 @@
         <w:lastRenderedPageBreak/>
         <w:t>A més a més hem de considerar els 8 mesos de corrent i connexió a internet, recursos també necessaris per dur a terme el projecte. Segons el model del portàtil tenim un consum d'energia de 0,92</w:t>
       </w:r>
-      <w:bookmarkStart w:id="23" w:name="sdfootnote6anc"/>
+      <w:bookmarkStart w:id="24" w:name="sdfootnote6anc"/>
       <w:r>
         <w:rPr>
           <w:rFonts w:asciiTheme="minorHAnsi" w:hAnsiTheme="minorHAnsi"/>
@@ -7840,14 +7842,14 @@
         </w:rPr>
         <w:fldChar w:fldCharType="end"/>
       </w:r>
-      <w:bookmarkEnd w:id="23"/>
+      <w:bookmarkEnd w:id="24"/>
       <w:r>
         <w:rPr>
           <w:rFonts w:asciiTheme="minorHAnsi" w:hAnsiTheme="minorHAnsi"/>
         </w:rPr>
         <w:t xml:space="preserve"> kWh, donant un total de 676,2 kWh pel total del projecte. Per tant, el consum total d'energia suposa un cost de 87,91 €</w:t>
       </w:r>
-      <w:bookmarkStart w:id="24" w:name="sdfootnote7anc"/>
+      <w:bookmarkStart w:id="25" w:name="sdfootnote7anc"/>
       <w:r>
         <w:rPr>
           <w:rFonts w:asciiTheme="minorHAnsi" w:hAnsiTheme="minorHAnsi"/>
@@ -7880,7 +7882,7 @@
         </w:rPr>
         <w:fldChar w:fldCharType="end"/>
       </w:r>
-      <w:bookmarkEnd w:id="24"/>
+      <w:bookmarkEnd w:id="25"/>
       <w:r>
         <w:rPr>
           <w:rFonts w:asciiTheme="minorHAnsi" w:hAnsiTheme="minorHAnsi"/>
@@ -7931,11 +7933,11 @@
       <w:pPr>
         <w:pStyle w:val="Heading2"/>
       </w:pPr>
-      <w:bookmarkStart w:id="25" w:name="_Toc472330184"/>
+      <w:bookmarkStart w:id="26" w:name="_Toc472330184"/>
       <w:r>
         <w:t>Viabilitat econòmica</w:t>
       </w:r>
-      <w:bookmarkEnd w:id="25"/>
+      <w:bookmarkEnd w:id="26"/>
     </w:p>
     <w:p>
       <w:pPr>
@@ -8018,12 +8020,12 @@
       <w:pPr>
         <w:pStyle w:val="Heading2"/>
       </w:pPr>
-      <w:bookmarkStart w:id="26" w:name="_Toc472330185"/>
+      <w:bookmarkStart w:id="27" w:name="_Toc472330185"/>
       <w:r>
         <w:lastRenderedPageBreak/>
         <w:t>Control de gestió</w:t>
       </w:r>
-      <w:bookmarkEnd w:id="26"/>
+      <w:bookmarkEnd w:id="27"/>
     </w:p>
     <w:p>
       <w:pPr>
@@ -8167,12 +8169,12 @@
       <w:pPr>
         <w:pStyle w:val="Heading2"/>
       </w:pPr>
-      <w:bookmarkStart w:id="27" w:name="_Toc472330186"/>
-      <w:commentRangeStart w:id="28"/>
+      <w:bookmarkStart w:id="28" w:name="_Toc472330186"/>
+      <w:commentRangeStart w:id="29"/>
       <w:r>
         <w:t>Sostenibilitat</w:t>
       </w:r>
-      <w:commentRangeEnd w:id="28"/>
+      <w:commentRangeEnd w:id="29"/>
       <w:r>
         <w:rPr>
           <w:rStyle w:val="CommentReference"/>
@@ -8181,19 +8183,19 @@
           <w:bCs w:val="0"/>
           <w:color w:val="auto"/>
         </w:rPr>
-        <w:commentReference w:id="28"/>
-      </w:r>
-      <w:bookmarkEnd w:id="27"/>
+        <w:commentReference w:id="29"/>
+      </w:r>
+      <w:bookmarkEnd w:id="28"/>
     </w:p>
     <w:p>
       <w:pPr>
         <w:pStyle w:val="Heading3"/>
       </w:pPr>
-      <w:bookmarkStart w:id="29" w:name="_Toc472330187"/>
+      <w:bookmarkStart w:id="30" w:name="_Toc472330187"/>
       <w:r>
         <w:t>Econòmica</w:t>
       </w:r>
-      <w:bookmarkEnd w:id="29"/>
+      <w:bookmarkEnd w:id="30"/>
     </w:p>
     <w:p>
       <w:pPr>
@@ -8235,11 +8237,11 @@
       <w:pPr>
         <w:pStyle w:val="Heading3"/>
       </w:pPr>
-      <w:bookmarkStart w:id="30" w:name="_Toc472330188"/>
+      <w:bookmarkStart w:id="31" w:name="_Toc472330188"/>
       <w:r>
         <w:t>Social</w:t>
       </w:r>
-      <w:bookmarkEnd w:id="30"/>
+      <w:bookmarkEnd w:id="31"/>
     </w:p>
     <w:p>
       <w:pPr>
@@ -8300,11 +8302,11 @@
       <w:pPr>
         <w:pStyle w:val="Heading3"/>
       </w:pPr>
-      <w:bookmarkStart w:id="31" w:name="_Toc472330189"/>
+      <w:bookmarkStart w:id="32" w:name="_Toc472330189"/>
       <w:r>
         <w:t>Ambiental</w:t>
       </w:r>
-      <w:bookmarkEnd w:id="31"/>
+      <w:bookmarkEnd w:id="32"/>
     </w:p>
     <w:p>
       <w:pPr>
@@ -8388,7 +8390,7 @@
         </w:rPr>
         <w:t>. L’energia elèctrica és la principal font i és la causa de la producció de mitja tona</w:t>
       </w:r>
-      <w:bookmarkStart w:id="32" w:name="sdfootnote8anc"/>
+      <w:bookmarkStart w:id="33" w:name="sdfootnote8anc"/>
       <w:r>
         <w:rPr>
           <w:rFonts w:asciiTheme="minorHAnsi" w:hAnsiTheme="minorHAnsi"/>
@@ -8421,7 +8423,7 @@
         </w:rPr>
         <w:fldChar w:fldCharType="end"/>
       </w:r>
-      <w:bookmarkEnd w:id="32"/>
+      <w:bookmarkEnd w:id="33"/>
       <w:r>
         <w:rPr>
           <w:rFonts w:asciiTheme="minorHAnsi" w:hAnsiTheme="minorHAnsi"/>
@@ -8493,7 +8495,7 @@
           <w:szCs w:val="40"/>
         </w:rPr>
       </w:pPr>
-      <w:bookmarkStart w:id="33" w:name="_Toc472330190"/>
+      <w:bookmarkStart w:id="34" w:name="_Toc472330190"/>
       <w:r>
         <w:rPr>
           <w:rFonts w:cs="Arial"/>
@@ -8514,7 +8516,7 @@
         </w:rPr>
         <w:t>ncipis de resiliència</w:t>
       </w:r>
-      <w:bookmarkEnd w:id="33"/>
+      <w:bookmarkEnd w:id="34"/>
       <w:r>
         <w:rPr>
           <w:rFonts w:cs="Arial"/>
@@ -9589,7 +9591,7 @@
       <w:pPr>
         <w:pStyle w:val="Heading2"/>
       </w:pPr>
-      <w:bookmarkStart w:id="34" w:name="_Toc472330191"/>
+      <w:bookmarkStart w:id="35" w:name="_Toc472330191"/>
       <w:r>
         <w:lastRenderedPageBreak/>
         <w:t xml:space="preserve">Release </w:t>
@@ -9598,7 +9600,7 @@
       <w:r>
         <w:t>it</w:t>
       </w:r>
-      <w:bookmarkEnd w:id="34"/>
+      <w:bookmarkEnd w:id="35"/>
       <w:proofErr w:type="spellEnd"/>
     </w:p>
     <w:p/>
@@ -9865,11 +9867,11 @@
       <w:pPr>
         <w:pStyle w:val="Heading3"/>
       </w:pPr>
-      <w:bookmarkStart w:id="35" w:name="_Toc472330192"/>
+      <w:bookmarkStart w:id="36" w:name="_Toc472330192"/>
       <w:r>
         <w:t>Estabilitat</w:t>
       </w:r>
-      <w:bookmarkEnd w:id="35"/>
+      <w:bookmarkEnd w:id="36"/>
     </w:p>
     <w:p/>
     <w:p>
@@ -11071,11 +11073,11 @@
       <w:pPr>
         <w:pStyle w:val="Heading3"/>
       </w:pPr>
-      <w:bookmarkStart w:id="36" w:name="_Toc472330193"/>
+      <w:bookmarkStart w:id="37" w:name="_Toc472330193"/>
       <w:r>
         <w:t>Capacitat</w:t>
       </w:r>
-      <w:bookmarkEnd w:id="36"/>
+      <w:bookmarkEnd w:id="37"/>
     </w:p>
     <w:p>
       <w:pPr>
@@ -11860,7 +11862,7 @@
       <w:pPr>
         <w:pStyle w:val="Heading2"/>
       </w:pPr>
-      <w:bookmarkStart w:id="37" w:name="_Toc472330194"/>
+      <w:bookmarkStart w:id="38" w:name="_Toc472330194"/>
       <w:proofErr w:type="spellStart"/>
       <w:r>
         <w:t>Patterns</w:t>
@@ -11873,7 +11875,7 @@
       <w:r>
         <w:t>resilience</w:t>
       </w:r>
-      <w:bookmarkEnd w:id="37"/>
+      <w:bookmarkEnd w:id="38"/>
       <w:proofErr w:type="spellEnd"/>
       <w:r>
         <w:t xml:space="preserve"> </w:t>
@@ -12005,7 +12007,7 @@
       <w:pPr>
         <w:pStyle w:val="Heading2"/>
       </w:pPr>
-      <w:bookmarkStart w:id="38" w:name="_Toc472330195"/>
+      <w:bookmarkStart w:id="39" w:name="_Toc472330195"/>
       <w:proofErr w:type="spellStart"/>
       <w:r>
         <w:t>Resilience</w:t>
@@ -12018,18 +12020,18 @@
       <w:r>
         <w:t>reloaded</w:t>
       </w:r>
-      <w:bookmarkEnd w:id="38"/>
+      <w:bookmarkEnd w:id="39"/>
       <w:proofErr w:type="spellEnd"/>
     </w:p>
     <w:p>
       <w:pPr>
         <w:pStyle w:val="Heading2"/>
       </w:pPr>
-      <w:bookmarkStart w:id="39" w:name="_Toc472330196"/>
+      <w:bookmarkStart w:id="40" w:name="_Toc472330196"/>
       <w:r>
         <w:t>Principis proposats</w:t>
       </w:r>
-      <w:bookmarkEnd w:id="39"/>
+      <w:bookmarkEnd w:id="40"/>
     </w:p>
     <w:p>
       <w:pPr>
@@ -12180,11 +12182,11 @@
       <w:pPr>
         <w:pStyle w:val="Heading2"/>
       </w:pPr>
-      <w:bookmarkStart w:id="40" w:name="_Toc472330197"/>
+      <w:bookmarkStart w:id="41" w:name="_Toc472330197"/>
       <w:r>
         <w:t>Comentaris finals</w:t>
       </w:r>
-      <w:bookmarkEnd w:id="40"/>
+      <w:bookmarkEnd w:id="41"/>
     </w:p>
     <w:p>
       <w:pPr>
@@ -12330,7 +12332,7 @@
           <w:szCs w:val="40"/>
         </w:rPr>
       </w:pPr>
-      <w:bookmarkStart w:id="41" w:name="_Toc472330198"/>
+      <w:bookmarkStart w:id="42" w:name="_Toc472330198"/>
       <w:r>
         <w:rPr>
           <w:rFonts w:cs="Arial"/>
@@ -12341,17 +12343,17 @@
         </w:rPr>
         <w:t>Execució del projecte</w:t>
       </w:r>
-      <w:bookmarkEnd w:id="41"/>
+      <w:bookmarkEnd w:id="42"/>
     </w:p>
     <w:p>
       <w:pPr>
         <w:pStyle w:val="Heading2"/>
       </w:pPr>
-      <w:bookmarkStart w:id="42" w:name="_Toc472330199"/>
+      <w:bookmarkStart w:id="43" w:name="_Toc472330199"/>
       <w:r>
         <w:t>Aplicació</w:t>
       </w:r>
-      <w:bookmarkEnd w:id="42"/>
+      <w:bookmarkEnd w:id="43"/>
     </w:p>
     <w:p/>
     <w:p>
@@ -12443,11 +12445,11 @@
       <w:pPr>
         <w:pStyle w:val="Heading3"/>
       </w:pPr>
-      <w:bookmarkStart w:id="43" w:name="_Toc472330200"/>
+      <w:bookmarkStart w:id="44" w:name="_Toc472330200"/>
       <w:r>
         <w:t>Servidor: MobService</w:t>
       </w:r>
-      <w:bookmarkEnd w:id="43"/>
+      <w:bookmarkEnd w:id="44"/>
     </w:p>
     <w:p/>
     <w:p>
@@ -12470,8 +12472,8 @@
         <w:ind w:firstLine="708"/>
         <w:jc w:val="both"/>
       </w:pPr>
-      <w:bookmarkStart w:id="44" w:name="cercaFoursquareExplained"/>
-      <w:bookmarkEnd w:id="44"/>
+      <w:bookmarkStart w:id="45" w:name="cercaFoursquareExplained"/>
+      <w:bookmarkEnd w:id="45"/>
       <w:r>
         <w:t xml:space="preserve">La cerca de llocs es fa en Foursquare però des del la nostra API. Els paràmetres que utilitzarem per fer la cerca són: </w:t>
       </w:r>
@@ -12579,11 +12581,11 @@
       <w:pPr>
         <w:pStyle w:val="Heading3"/>
       </w:pPr>
-      <w:bookmarkStart w:id="45" w:name="_Toc472330201"/>
+      <w:bookmarkStart w:id="46" w:name="_Toc472330201"/>
       <w:r>
         <w:t>Client: Hangaround</w:t>
       </w:r>
-      <w:bookmarkEnd w:id="45"/>
+      <w:bookmarkEnd w:id="46"/>
     </w:p>
     <w:p/>
     <w:p>
@@ -12756,14 +12758,14 @@
           <w:szCs w:val="24"/>
         </w:rPr>
       </w:pPr>
-      <w:bookmarkStart w:id="46" w:name="TaulaColors"/>
+      <w:bookmarkStart w:id="47" w:name="TaulaColors"/>
       <w:r>
         <w:rPr>
           <w:szCs w:val="24"/>
         </w:rPr>
         <w:t>Taula 2.</w:t>
       </w:r>
-      <w:bookmarkEnd w:id="46"/>
+      <w:bookmarkEnd w:id="47"/>
       <w:r>
         <w:rPr>
           <w:szCs w:val="24"/>
@@ -12843,11 +12845,11 @@
       <w:pPr>
         <w:pStyle w:val="Heading2"/>
       </w:pPr>
-      <w:bookmarkStart w:id="47" w:name="_Toc472330202"/>
+      <w:bookmarkStart w:id="48" w:name="_Toc472330202"/>
       <w:r>
         <w:t>Casos d’ús</w:t>
       </w:r>
-      <w:bookmarkEnd w:id="47"/>
+      <w:bookmarkEnd w:id="48"/>
     </w:p>
     <w:p/>
     <w:p>
@@ -12880,7 +12882,7 @@
       <w:pPr>
         <w:pStyle w:val="Heading3"/>
       </w:pPr>
-      <w:bookmarkStart w:id="48" w:name="_Toc472330203"/>
+      <w:bookmarkStart w:id="49" w:name="_Toc472330203"/>
       <w:r>
         <w:t xml:space="preserve">Mode </w:t>
       </w:r>
@@ -12888,7 +12890,7 @@
       <w:r>
         <w:t>offline</w:t>
       </w:r>
-      <w:bookmarkEnd w:id="48"/>
+      <w:bookmarkEnd w:id="49"/>
       <w:proofErr w:type="spellEnd"/>
     </w:p>
     <w:p/>
@@ -13223,11 +13225,11 @@
         <w:ind w:firstLine="708"/>
         <w:jc w:val="center"/>
       </w:pPr>
-      <w:bookmarkStart w:id="49" w:name="TermsOfUseGoogleMaps"/>
+      <w:bookmarkStart w:id="50" w:name="TermsOfUseGoogleMaps"/>
       <w:r>
         <w:t>Captura 4</w:t>
       </w:r>
-      <w:bookmarkEnd w:id="49"/>
+      <w:bookmarkEnd w:id="50"/>
       <w:r>
         <w:t xml:space="preserve">. Extret dels termes d’ús de </w:t>
       </w:r>
@@ -13302,12 +13304,12 @@
         <w:ind w:firstLine="708"/>
         <w:jc w:val="center"/>
       </w:pPr>
-      <w:bookmarkStart w:id="50" w:name="OfflineViewOfPlaces"/>
+      <w:bookmarkStart w:id="51" w:name="OfflineViewOfPlaces"/>
       <w:r>
         <w:lastRenderedPageBreak/>
         <w:t>Captura 5</w:t>
       </w:r>
-      <w:bookmarkEnd w:id="50"/>
+      <w:bookmarkEnd w:id="51"/>
       <w:r>
         <w:t xml:space="preserve">. Nova vista per mostrar els llocs en mode </w:t>
       </w:r>
@@ -13368,7 +13370,7 @@
       <w:pPr>
         <w:pStyle w:val="Heading3"/>
       </w:pPr>
-      <w:bookmarkStart w:id="51" w:name="_Toc472330204"/>
+      <w:bookmarkStart w:id="52" w:name="_Toc472330204"/>
       <w:r>
         <w:t xml:space="preserve">Errors interns: </w:t>
       </w:r>
@@ -13376,7 +13378,7 @@
       <w:r>
         <w:t>NullPointerException</w:t>
       </w:r>
-      <w:bookmarkEnd w:id="51"/>
+      <w:bookmarkEnd w:id="52"/>
       <w:proofErr w:type="spellEnd"/>
     </w:p>
     <w:p>
@@ -13750,9 +13752,7 @@
           <w:szCs w:val="40"/>
         </w:rPr>
       </w:pPr>
-      <w:bookmarkStart w:id="52" w:name="_Toc472330205"/>
-      <w:bookmarkStart w:id="53" w:name="_GoBack"/>
-      <w:bookmarkEnd w:id="53"/>
+      <w:bookmarkStart w:id="53" w:name="_Toc472330205"/>
       <w:r>
         <w:rPr>
           <w:rFonts w:cs="Arial"/>
@@ -13764,7 +13764,7 @@
         <w:lastRenderedPageBreak/>
         <w:t>Conclusions</w:t>
       </w:r>
-      <w:bookmarkEnd w:id="52"/>
+      <w:bookmarkEnd w:id="53"/>
     </w:p>
     <w:p/>
     <w:p>
@@ -14167,7 +14167,7 @@
 
 <file path=word/comments.xml><?xml version="1.0" encoding="utf-8"?>
 <w:comments xmlns:wpc="http://schemas.microsoft.com/office/word/2010/wordprocessingCanvas" xmlns:mc="http://schemas.openxmlformats.org/markup-compatibility/2006" xmlns:o="urn:schemas-microsoft-com:office:office" xmlns:r="http://schemas.openxmlformats.org/officeDocument/2006/relationships" xmlns:m="http://schemas.openxmlformats.org/officeDocument/2006/math" xmlns:v="urn:schemas-microsoft-com:vml" xmlns:wp14="http://schemas.microsoft.com/office/word/2010/wordprocessingDrawing" xmlns:wp="http://schemas.openxmlformats.org/drawingml/2006/wordprocessingDrawing" xmlns:w10="urn:schemas-microsoft-com:office:word" xmlns:w="http://schemas.openxmlformats.org/wordprocessingml/2006/main" xmlns:w14="http://schemas.microsoft.com/office/word/2010/wordml" xmlns:wpg="http://schemas.microsoft.com/office/word/2010/wordprocessingGroup" xmlns:wpi="http://schemas.microsoft.com/office/word/2010/wordprocessingInk" xmlns:wne="http://schemas.microsoft.com/office/word/2006/wordml" xmlns:wps="http://schemas.microsoft.com/office/word/2010/wordprocessingShape" mc:Ignorable="w14 wp14">
-  <w:comment w:id="5" w:author="Lucut Mihai" w:date="2017-01-13T15:56:00Z" w:initials="LM">
+  <w:comment w:id="6" w:author="Lucut Mihai" w:date="2017-01-13T15:56:00Z" w:initials="LM">
     <w:p>
       <w:pPr>
         <w:pStyle w:val="CommentText"/>
@@ -14188,7 +14188,7 @@
       </w:r>
     </w:p>
   </w:comment>
-  <w:comment w:id="10" w:author="Lucut Mihai" w:date="2017-01-13T16:23:00Z" w:initials="LM">
+  <w:comment w:id="11" w:author="Lucut Mihai" w:date="2017-01-13T16:23:00Z" w:initials="LM">
     <w:p>
       <w:pPr>
         <w:pStyle w:val="CommentText"/>
@@ -14204,7 +14204,7 @@
       </w:r>
     </w:p>
   </w:comment>
-  <w:comment w:id="17" w:author="Lucut Mihai" w:date="2017-01-15T21:07:00Z" w:initials="LM">
+  <w:comment w:id="18" w:author="Lucut Mihai" w:date="2017-01-15T21:07:00Z" w:initials="LM">
     <w:p>
       <w:pPr>
         <w:pStyle w:val="CommentText"/>
@@ -14228,7 +14228,7 @@
       </w:r>
     </w:p>
   </w:comment>
-  <w:comment w:id="28" w:author="Lucut Mihai" w:date="2017-01-16T11:39:00Z" w:initials="LM">
+  <w:comment w:id="29" w:author="Lucut Mihai" w:date="2017-01-16T11:39:00Z" w:initials="LM">
     <w:p>
       <w:pPr>
         <w:pStyle w:val="CommentText"/>
@@ -14284,6 +14284,7 @@
         <w:docPartUnique/>
       </w:docPartObj>
     </w:sdtPr>
+    <w:sdtEndPr/>
     <w:sdtContent>
       <w:p>
         <w:pPr>
@@ -14304,7 +14305,7 @@
             <w:noProof/>
             <w:lang w:val="es-ES"/>
           </w:rPr>
-          <w:t>58</w:t>
+          <w:t>7</w:t>
         </w:r>
         <w:r>
           <w:fldChar w:fldCharType="end"/>
@@ -16424,6 +16425,7 @@
   <w:style w:type="character" w:default="1" w:styleId="DefaultParagraphFont">
     <w:name w:val="Default Paragraph Font"/>
     <w:uiPriority w:val="1"/>
+    <w:semiHidden/>
     <w:unhideWhenUsed/>
   </w:style>
   <w:style w:type="table" w:default="1" w:styleId="TableNormal">
@@ -17359,6 +17361,7 @@
   <w:style w:type="character" w:default="1" w:styleId="DefaultParagraphFont">
     <w:name w:val="Default Paragraph Font"/>
     <w:uiPriority w:val="1"/>
+    <w:semiHidden/>
     <w:unhideWhenUsed/>
   </w:style>
   <w:style w:type="table" w:default="1" w:styleId="TableNormal">
@@ -18175,7 +18178,7 @@
 </file>
 
 <file path=customXml/itemProps1.xml><?xml version="1.0" encoding="utf-8"?>
-<ds:datastoreItem xmlns:ds="http://schemas.openxmlformats.org/officeDocument/2006/customXml" ds:itemID="{7CD10415-2F06-4FC9-869B-C2DE5A196A53}">
+<ds:datastoreItem xmlns:ds="http://schemas.openxmlformats.org/officeDocument/2006/customXml" ds:itemID="{067E314A-ECF0-47A3-8C8C-CAFD43479908}">
   <ds:schemaRefs>
     <ds:schemaRef ds:uri="http://schemas.openxmlformats.org/officeDocument/2006/bibliography"/>
   </ds:schemaRefs>

</xml_diff>